<commit_message>
interceptor, duplicate, collapse, etc
</commit_message>
<xml_diff>
--- a/doc/tasks.docx
+++ b/doc/tasks.docx
@@ -390,16 +390,7 @@
           <w:sz w:val="24"/>
           <w:szCs w:val="24"/>
         </w:rPr>
-        <w:t xml:space="preserve">Create project endpoint urls </w:t>
-      </w:r>
-      <w:r>
-        <w:rPr>
-          <w:b w:val="false"/>
-          <w:bCs w:val="false"/>
-          <w:sz w:val="24"/>
-          <w:szCs w:val="24"/>
-        </w:rPr>
-        <w:t>for the project section.</w:t>
+        <w:t>Create project endpoint urls for the project section.</w:t>
       </w:r>
     </w:p>
     <w:p>
@@ -420,24 +411,34 @@
         </w:rPr>
       </w:pPr>
       <w:r>
-        <w:rPr/>
-      </w:r>
-    </w:p>
-    <w:p>
-      <w:pPr>
-        <w:pStyle w:val="Normal"/>
-        <w:bidi w:val="0"/>
-        <w:jc w:val="left"/>
-        <w:rPr>
-          <w:b w:val="false"/>
-          <w:b w:val="false"/>
-          <w:bCs w:val="false"/>
-          <w:sz w:val="24"/>
-          <w:szCs w:val="24"/>
-        </w:rPr>
-      </w:pPr>
-      <w:r>
-        <w:rPr/>
+        <w:rPr>
+          <w:b w:val="false"/>
+          <w:bCs w:val="false"/>
+          <w:sz w:val="24"/>
+          <w:szCs w:val="24"/>
+        </w:rPr>
+      </w:r>
+    </w:p>
+    <w:p>
+      <w:pPr>
+        <w:pStyle w:val="Normal"/>
+        <w:bidi w:val="0"/>
+        <w:jc w:val="left"/>
+        <w:rPr>
+          <w:b w:val="false"/>
+          <w:b w:val="false"/>
+          <w:bCs w:val="false"/>
+          <w:sz w:val="24"/>
+          <w:szCs w:val="24"/>
+        </w:rPr>
+      </w:pPr>
+      <w:r>
+        <w:rPr>
+          <w:b w:val="false"/>
+          <w:bCs w:val="false"/>
+          <w:sz w:val="24"/>
+          <w:szCs w:val="24"/>
+        </w:rPr>
       </w:r>
     </w:p>
     <w:p>
@@ -646,6 +647,492 @@
           <w:lang w:val="en-US" w:eastAsia="zh-CN" w:bidi="hi-IN"/>
         </w:rPr>
         <w:t>Also create the .proto file based on the future structure</w:t>
+      </w:r>
+    </w:p>
+    <w:p>
+      <w:pPr>
+        <w:pStyle w:val="Normal"/>
+        <w:bidi w:val="0"/>
+        <w:jc w:val="left"/>
+        <w:rPr>
+          <w:b w:val="false"/>
+          <w:b w:val="false"/>
+          <w:bCs w:val="false"/>
+          <w:sz w:val="24"/>
+          <w:szCs w:val="24"/>
+        </w:rPr>
+      </w:pPr>
+      <w:r>
+        <w:rPr/>
+      </w:r>
+    </w:p>
+    <w:p>
+      <w:pPr>
+        <w:pStyle w:val="Normal"/>
+        <w:bidi w:val="0"/>
+        <w:jc w:val="left"/>
+        <w:rPr>
+          <w:b w:val="false"/>
+          <w:b w:val="false"/>
+          <w:bCs w:val="false"/>
+          <w:sz w:val="24"/>
+          <w:szCs w:val="24"/>
+        </w:rPr>
+      </w:pPr>
+      <w:r>
+        <w:rPr>
+          <w:rFonts w:eastAsia="Noto Serif CJK SC" w:cs="Lohit Devanagari"/>
+          <w:b/>
+          <w:bCs/>
+          <w:color w:val="auto"/>
+          <w:kern w:val="2"/>
+          <w:sz w:val="28"/>
+          <w:szCs w:val="28"/>
+          <w:lang w:val="en-US" w:eastAsia="zh-CN" w:bidi="hi-IN"/>
+        </w:rPr>
+        <w:t>Frontend tasks</w:t>
+      </w:r>
+    </w:p>
+    <w:p>
+      <w:pPr>
+        <w:pStyle w:val="Normal"/>
+        <w:bidi w:val="0"/>
+        <w:jc w:val="left"/>
+        <w:rPr>
+          <w:b w:val="false"/>
+          <w:b w:val="false"/>
+          <w:bCs w:val="false"/>
+          <w:i/>
+          <w:i/>
+          <w:iCs/>
+          <w:sz w:val="28"/>
+          <w:szCs w:val="28"/>
+        </w:rPr>
+      </w:pPr>
+      <w:r>
+        <w:rPr>
+          <w:rFonts w:eastAsia="Noto Serif CJK SC" w:cs="Lohit Devanagari"/>
+          <w:b w:val="false"/>
+          <w:bCs w:val="false"/>
+          <w:i/>
+          <w:iCs/>
+          <w:color w:val="auto"/>
+          <w:kern w:val="2"/>
+          <w:sz w:val="28"/>
+          <w:szCs w:val="28"/>
+          <w:lang w:val="en-US" w:eastAsia="zh-CN" w:bidi="hi-IN"/>
+        </w:rPr>
+        <w:t>In chronological order:</w:t>
+      </w:r>
+    </w:p>
+    <w:p>
+      <w:pPr>
+        <w:pStyle w:val="Normal"/>
+        <w:bidi w:val="0"/>
+        <w:jc w:val="left"/>
+        <w:rPr>
+          <w:b w:val="false"/>
+          <w:b w:val="false"/>
+          <w:bCs w:val="false"/>
+          <w:i/>
+          <w:i/>
+          <w:iCs/>
+          <w:sz w:val="28"/>
+          <w:szCs w:val="28"/>
+        </w:rPr>
+      </w:pPr>
+      <w:r>
+        <w:rPr>
+          <w:b/>
+          <w:bCs/>
+          <w:sz w:val="28"/>
+          <w:szCs w:val="28"/>
+        </w:rPr>
+      </w:r>
+    </w:p>
+    <w:p>
+      <w:pPr>
+        <w:pStyle w:val="Normal"/>
+        <w:numPr>
+          <w:ilvl w:val="0"/>
+          <w:numId w:val="4"/>
+        </w:numPr>
+        <w:bidi w:val="0"/>
+        <w:jc w:val="left"/>
+        <w:rPr>
+          <w:b w:val="false"/>
+          <w:b w:val="false"/>
+          <w:bCs w:val="false"/>
+          <w:i/>
+          <w:i/>
+          <w:iCs/>
+          <w:sz w:val="28"/>
+          <w:szCs w:val="28"/>
+        </w:rPr>
+      </w:pPr>
+      <w:r>
+        <w:rPr>
+          <w:rFonts w:eastAsia="Noto Serif CJK SC" w:cs="Lohit Devanagari"/>
+          <w:b w:val="false"/>
+          <w:bCs w:val="false"/>
+          <w:i w:val="false"/>
+          <w:iCs w:val="false"/>
+          <w:color w:val="auto"/>
+          <w:kern w:val="2"/>
+          <w:sz w:val="24"/>
+          <w:szCs w:val="24"/>
+          <w:lang w:val="en-US" w:eastAsia="zh-CN" w:bidi="hi-IN"/>
+        </w:rPr>
+        <w:t>Create Project page based on the Student page</w:t>
+      </w:r>
+    </w:p>
+    <w:p>
+      <w:pPr>
+        <w:pStyle w:val="Normal"/>
+        <w:numPr>
+          <w:ilvl w:val="0"/>
+          <w:numId w:val="4"/>
+        </w:numPr>
+        <w:bidi w:val="0"/>
+        <w:jc w:val="left"/>
+        <w:rPr>
+          <w:b w:val="false"/>
+          <w:b w:val="false"/>
+          <w:bCs w:val="false"/>
+          <w:i/>
+          <w:i/>
+          <w:iCs/>
+          <w:sz w:val="28"/>
+          <w:szCs w:val="28"/>
+        </w:rPr>
+      </w:pPr>
+      <w:r>
+        <w:rPr>
+          <w:rFonts w:eastAsia="Noto Serif CJK SC" w:cs="Lohit Devanagari"/>
+          <w:b w:val="false"/>
+          <w:bCs w:val="false"/>
+          <w:i w:val="false"/>
+          <w:iCs w:val="false"/>
+          <w:color w:val="auto"/>
+          <w:kern w:val="2"/>
+          <w:sz w:val="24"/>
+          <w:szCs w:val="24"/>
+          <w:lang w:val="en-US" w:eastAsia="zh-CN" w:bidi="hi-IN"/>
+        </w:rPr>
+        <w:t>Create management page skeleton in one component</w:t>
+      </w:r>
+    </w:p>
+    <w:p>
+      <w:pPr>
+        <w:pStyle w:val="Normal"/>
+        <w:numPr>
+          <w:ilvl w:val="0"/>
+          <w:numId w:val="4"/>
+        </w:numPr>
+        <w:bidi w:val="0"/>
+        <w:jc w:val="left"/>
+        <w:rPr>
+          <w:b w:val="false"/>
+          <w:b w:val="false"/>
+          <w:bCs w:val="false"/>
+          <w:i/>
+          <w:i/>
+          <w:iCs/>
+          <w:sz w:val="28"/>
+          <w:szCs w:val="28"/>
+        </w:rPr>
+      </w:pPr>
+      <w:r>
+        <w:rPr>
+          <w:rFonts w:eastAsia="Noto Serif CJK SC" w:cs="Lohit Devanagari"/>
+          <w:b w:val="false"/>
+          <w:bCs w:val="false"/>
+          <w:i w:val="false"/>
+          <w:iCs w:val="false"/>
+          <w:color w:val="auto"/>
+          <w:kern w:val="2"/>
+          <w:sz w:val="24"/>
+          <w:szCs w:val="24"/>
+          <w:lang w:val="en-US" w:eastAsia="zh-CN" w:bidi="hi-IN"/>
+        </w:rPr>
+        <w:t>Create ByProjects BysSudents ProjectsForOneStudent StudentsForProject functions</w:t>
+      </w:r>
+    </w:p>
+    <w:p>
+      <w:pPr>
+        <w:pStyle w:val="Normal"/>
+        <w:numPr>
+          <w:ilvl w:val="0"/>
+          <w:numId w:val="4"/>
+        </w:numPr>
+        <w:bidi w:val="0"/>
+        <w:jc w:val="left"/>
+        <w:rPr>
+          <w:b w:val="false"/>
+          <w:b w:val="false"/>
+          <w:bCs w:val="false"/>
+          <w:i/>
+          <w:i/>
+          <w:iCs/>
+          <w:sz w:val="28"/>
+          <w:szCs w:val="28"/>
+        </w:rPr>
+      </w:pPr>
+      <w:r>
+        <w:rPr>
+          <w:rFonts w:eastAsia="Noto Serif CJK SC" w:cs="Lohit Devanagari"/>
+          <w:b w:val="false"/>
+          <w:bCs w:val="false"/>
+          <w:i w:val="false"/>
+          <w:iCs w:val="false"/>
+          <w:color w:val="auto"/>
+          <w:kern w:val="2"/>
+          <w:sz w:val="24"/>
+          <w:szCs w:val="24"/>
+          <w:lang w:val="en-US" w:eastAsia="zh-CN" w:bidi="hi-IN"/>
+        </w:rPr>
+        <w:t>Separate Management page into 4 files</w:t>
+      </w:r>
+    </w:p>
+    <w:p>
+      <w:pPr>
+        <w:pStyle w:val="Normal"/>
+        <w:numPr>
+          <w:ilvl w:val="0"/>
+          <w:numId w:val="4"/>
+        </w:numPr>
+        <w:bidi w:val="0"/>
+        <w:jc w:val="left"/>
+        <w:rPr>
+          <w:b w:val="false"/>
+          <w:b w:val="false"/>
+          <w:bCs w:val="false"/>
+          <w:i/>
+          <w:i/>
+          <w:iCs/>
+          <w:sz w:val="28"/>
+          <w:szCs w:val="28"/>
+        </w:rPr>
+      </w:pPr>
+      <w:r>
+        <w:rPr>
+          <w:rFonts w:eastAsia="Noto Serif CJK SC" w:cs="Lohit Devanagari"/>
+          <w:b w:val="false"/>
+          <w:bCs w:val="false"/>
+          <w:i w:val="false"/>
+          <w:iCs w:val="false"/>
+          <w:color w:val="auto"/>
+          <w:kern w:val="2"/>
+          <w:sz w:val="24"/>
+          <w:szCs w:val="24"/>
+          <w:lang w:val="en-US" w:eastAsia="zh-CN" w:bidi="hi-IN"/>
+        </w:rPr>
+        <w:t>Create</w:t>
+      </w:r>
+      <w:r>
+        <w:rPr>
+          <w:rFonts w:eastAsia="Noto Serif CJK SC" w:cs="Lohit Devanagari"/>
+          <w:b w:val="false"/>
+          <w:bCs w:val="false"/>
+          <w:i w:val="false"/>
+          <w:iCs w:val="false"/>
+          <w:color w:val="auto"/>
+          <w:kern w:val="2"/>
+          <w:sz w:val="24"/>
+          <w:szCs w:val="24"/>
+          <w:lang w:val="en-US" w:eastAsia="zh-CN" w:bidi="hi-IN"/>
+        </w:rPr>
+        <w:t xml:space="preserve"> AssociateModal component. It will be used for associate projects to user and also for associate students for project.</w:t>
+      </w:r>
+    </w:p>
+    <w:p>
+      <w:pPr>
+        <w:pStyle w:val="Normal"/>
+        <w:numPr>
+          <w:ilvl w:val="0"/>
+          <w:numId w:val="4"/>
+        </w:numPr>
+        <w:bidi w:val="0"/>
+        <w:jc w:val="left"/>
+        <w:rPr>
+          <w:b w:val="false"/>
+          <w:b w:val="false"/>
+          <w:bCs w:val="false"/>
+          <w:i/>
+          <w:i/>
+          <w:iCs/>
+          <w:sz w:val="28"/>
+          <w:szCs w:val="28"/>
+        </w:rPr>
+      </w:pPr>
+      <w:r>
+        <w:rPr>
+          <w:rFonts w:eastAsia="Noto Serif CJK SC" w:cs="Lohit Devanagari"/>
+          <w:b w:val="false"/>
+          <w:bCs w:val="false"/>
+          <w:i w:val="false"/>
+          <w:iCs w:val="false"/>
+          <w:color w:val="auto"/>
+          <w:kern w:val="2"/>
+          <w:sz w:val="24"/>
+          <w:szCs w:val="24"/>
+          <w:lang w:val="en-US" w:eastAsia="zh-CN" w:bidi="hi-IN"/>
+        </w:rPr>
+        <w:t>A</w:t>
+      </w:r>
+      <w:r>
+        <w:rPr>
+          <w:rFonts w:eastAsia="Noto Serif CJK SC" w:cs="Lohit Devanagari"/>
+          <w:b w:val="false"/>
+          <w:bCs w:val="false"/>
+          <w:i w:val="false"/>
+          <w:iCs w:val="false"/>
+          <w:color w:val="auto"/>
+          <w:kern w:val="2"/>
+          <w:sz w:val="24"/>
+          <w:szCs w:val="24"/>
+          <w:lang w:val="en-US" w:eastAsia="zh-CN" w:bidi="hi-IN"/>
+        </w:rPr>
+        <w:t>dd create associations and delete association logic</w:t>
+      </w:r>
+    </w:p>
+    <w:p>
+      <w:pPr>
+        <w:pStyle w:val="Normal"/>
+        <w:bidi w:val="0"/>
+        <w:jc w:val="left"/>
+        <w:rPr>
+          <w:b w:val="false"/>
+          <w:b w:val="false"/>
+          <w:bCs w:val="false"/>
+          <w:i/>
+          <w:i/>
+          <w:iCs/>
+          <w:sz w:val="28"/>
+          <w:szCs w:val="28"/>
+        </w:rPr>
+      </w:pPr>
+      <w:r>
+        <w:rPr/>
+      </w:r>
+    </w:p>
+    <w:p>
+      <w:pPr>
+        <w:pStyle w:val="Normal"/>
+        <w:bidi w:val="0"/>
+        <w:jc w:val="left"/>
+        <w:rPr>
+          <w:b w:val="false"/>
+          <w:b w:val="false"/>
+          <w:bCs w:val="false"/>
+          <w:i/>
+          <w:i/>
+          <w:iCs/>
+          <w:sz w:val="28"/>
+          <w:szCs w:val="28"/>
+        </w:rPr>
+      </w:pPr>
+      <w:r>
+        <w:rPr>
+          <w:rFonts w:eastAsia="Noto Serif CJK SC" w:cs="Lohit Devanagari"/>
+          <w:b/>
+          <w:bCs/>
+          <w:i w:val="false"/>
+          <w:iCs w:val="false"/>
+          <w:color w:val="auto"/>
+          <w:kern w:val="2"/>
+          <w:sz w:val="28"/>
+          <w:szCs w:val="28"/>
+          <w:lang w:val="en-US" w:eastAsia="zh-CN" w:bidi="hi-IN"/>
+        </w:rPr>
+        <w:t>B</w:t>
+      </w:r>
+      <w:r>
+        <w:rPr>
+          <w:rFonts w:eastAsia="Noto Serif CJK SC" w:cs="Lohit Devanagari"/>
+          <w:b/>
+          <w:bCs/>
+          <w:i w:val="false"/>
+          <w:iCs w:val="false"/>
+          <w:color w:val="auto"/>
+          <w:kern w:val="2"/>
+          <w:sz w:val="28"/>
+          <w:szCs w:val="28"/>
+          <w:lang w:val="en-US" w:eastAsia="zh-CN" w:bidi="hi-IN"/>
+        </w:rPr>
+        <w:t>ack to the backend</w:t>
+      </w:r>
+    </w:p>
+    <w:p>
+      <w:pPr>
+        <w:pStyle w:val="Normal"/>
+        <w:numPr>
+          <w:ilvl w:val="0"/>
+          <w:numId w:val="5"/>
+        </w:numPr>
+        <w:bidi w:val="0"/>
+        <w:jc w:val="left"/>
+        <w:rPr>
+          <w:b w:val="false"/>
+          <w:b w:val="false"/>
+          <w:bCs w:val="false"/>
+          <w:i/>
+          <w:i/>
+          <w:iCs/>
+          <w:sz w:val="28"/>
+          <w:szCs w:val="28"/>
+        </w:rPr>
+      </w:pPr>
+      <w:r>
+        <w:rPr>
+          <w:rFonts w:eastAsia="Noto Serif CJK SC" w:cs="Lohit Devanagari"/>
+          <w:b w:val="false"/>
+          <w:bCs w:val="false"/>
+          <w:i w:val="false"/>
+          <w:iCs w:val="false"/>
+          <w:color w:val="auto"/>
+          <w:kern w:val="2"/>
+          <w:sz w:val="24"/>
+          <w:szCs w:val="24"/>
+          <w:lang w:val="en-US" w:eastAsia="zh-CN" w:bidi="hi-IN"/>
+        </w:rPr>
+        <w:t>Handle duplicates in associations, projects, students</w:t>
+      </w:r>
+    </w:p>
+    <w:p>
+      <w:pPr>
+        <w:pStyle w:val="Normal"/>
+        <w:numPr>
+          <w:ilvl w:val="0"/>
+          <w:numId w:val="5"/>
+        </w:numPr>
+        <w:bidi w:val="0"/>
+        <w:jc w:val="left"/>
+        <w:rPr>
+          <w:b w:val="false"/>
+          <w:b w:val="false"/>
+          <w:bCs w:val="false"/>
+          <w:i/>
+          <w:i/>
+          <w:iCs/>
+          <w:sz w:val="28"/>
+          <w:szCs w:val="28"/>
+        </w:rPr>
+      </w:pPr>
+      <w:r>
+        <w:rPr>
+          <w:rFonts w:eastAsia="Noto Serif CJK SC" w:cs="Lohit Devanagari"/>
+          <w:b w:val="false"/>
+          <w:bCs w:val="false"/>
+          <w:i w:val="false"/>
+          <w:iCs w:val="false"/>
+          <w:color w:val="auto"/>
+          <w:kern w:val="2"/>
+          <w:sz w:val="24"/>
+          <w:szCs w:val="24"/>
+          <w:lang w:val="en-US" w:eastAsia="zh-CN" w:bidi="hi-IN"/>
+        </w:rPr>
+        <w:t>Handle student-project deletion – delete the related associations too</w:t>
       </w:r>
     </w:p>
     <w:sectPr>
@@ -1104,6 +1591,298 @@
   <w:abstractNum w:abstractNumId="4">
     <w:lvl w:ilvl="0">
       <w:start w:val="1"/>
+      <w:numFmt w:val="bullet"/>
+      <w:lvlText w:val=""/>
+      <w:lvlJc w:val="left"/>
+      <w:pPr>
+        <w:tabs>
+          <w:tab w:val="num" w:pos="720"/>
+        </w:tabs>
+        <w:ind w:left="720" w:hanging="360"/>
+      </w:pPr>
+      <w:rPr>
+        <w:rFonts w:ascii="Symbol" w:hAnsi="Symbol" w:cs="Symbol" w:hint="default"/>
+        <w:rFonts w:cs="OpenSymbol"/>
+      </w:rPr>
+    </w:lvl>
+    <w:lvl w:ilvl="1">
+      <w:start w:val="1"/>
+      <w:numFmt w:val="bullet"/>
+      <w:lvlText w:val="◦"/>
+      <w:lvlJc w:val="left"/>
+      <w:pPr>
+        <w:tabs>
+          <w:tab w:val="num" w:pos="1080"/>
+        </w:tabs>
+        <w:ind w:left="1080" w:hanging="360"/>
+      </w:pPr>
+      <w:rPr>
+        <w:rFonts w:ascii="OpenSymbol" w:hAnsi="OpenSymbol" w:cs="OpenSymbol" w:hint="default"/>
+        <w:rFonts w:cs="OpenSymbol"/>
+      </w:rPr>
+    </w:lvl>
+    <w:lvl w:ilvl="2">
+      <w:start w:val="1"/>
+      <w:numFmt w:val="bullet"/>
+      <w:lvlText w:val="▪"/>
+      <w:lvlJc w:val="left"/>
+      <w:pPr>
+        <w:tabs>
+          <w:tab w:val="num" w:pos="1440"/>
+        </w:tabs>
+        <w:ind w:left="1440" w:hanging="360"/>
+      </w:pPr>
+      <w:rPr>
+        <w:rFonts w:ascii="OpenSymbol" w:hAnsi="OpenSymbol" w:cs="OpenSymbol" w:hint="default"/>
+        <w:rFonts w:cs="OpenSymbol"/>
+      </w:rPr>
+    </w:lvl>
+    <w:lvl w:ilvl="3">
+      <w:start w:val="1"/>
+      <w:numFmt w:val="bullet"/>
+      <w:lvlText w:val=""/>
+      <w:lvlJc w:val="left"/>
+      <w:pPr>
+        <w:tabs>
+          <w:tab w:val="num" w:pos="1800"/>
+        </w:tabs>
+        <w:ind w:left="1800" w:hanging="360"/>
+      </w:pPr>
+      <w:rPr>
+        <w:rFonts w:ascii="Symbol" w:hAnsi="Symbol" w:cs="Symbol" w:hint="default"/>
+        <w:rFonts w:cs="OpenSymbol"/>
+      </w:rPr>
+    </w:lvl>
+    <w:lvl w:ilvl="4">
+      <w:start w:val="1"/>
+      <w:numFmt w:val="bullet"/>
+      <w:lvlText w:val="◦"/>
+      <w:lvlJc w:val="left"/>
+      <w:pPr>
+        <w:tabs>
+          <w:tab w:val="num" w:pos="2160"/>
+        </w:tabs>
+        <w:ind w:left="2160" w:hanging="360"/>
+      </w:pPr>
+      <w:rPr>
+        <w:rFonts w:ascii="OpenSymbol" w:hAnsi="OpenSymbol" w:cs="OpenSymbol" w:hint="default"/>
+        <w:rFonts w:cs="OpenSymbol"/>
+      </w:rPr>
+    </w:lvl>
+    <w:lvl w:ilvl="5">
+      <w:start w:val="1"/>
+      <w:numFmt w:val="bullet"/>
+      <w:lvlText w:val="▪"/>
+      <w:lvlJc w:val="left"/>
+      <w:pPr>
+        <w:tabs>
+          <w:tab w:val="num" w:pos="2520"/>
+        </w:tabs>
+        <w:ind w:left="2520" w:hanging="360"/>
+      </w:pPr>
+      <w:rPr>
+        <w:rFonts w:ascii="OpenSymbol" w:hAnsi="OpenSymbol" w:cs="OpenSymbol" w:hint="default"/>
+        <w:rFonts w:cs="OpenSymbol"/>
+      </w:rPr>
+    </w:lvl>
+    <w:lvl w:ilvl="6">
+      <w:start w:val="1"/>
+      <w:numFmt w:val="bullet"/>
+      <w:lvlText w:val=""/>
+      <w:lvlJc w:val="left"/>
+      <w:pPr>
+        <w:tabs>
+          <w:tab w:val="num" w:pos="2880"/>
+        </w:tabs>
+        <w:ind w:left="2880" w:hanging="360"/>
+      </w:pPr>
+      <w:rPr>
+        <w:rFonts w:ascii="Symbol" w:hAnsi="Symbol" w:cs="Symbol" w:hint="default"/>
+        <w:rFonts w:cs="OpenSymbol"/>
+      </w:rPr>
+    </w:lvl>
+    <w:lvl w:ilvl="7">
+      <w:start w:val="1"/>
+      <w:numFmt w:val="bullet"/>
+      <w:lvlText w:val="◦"/>
+      <w:lvlJc w:val="left"/>
+      <w:pPr>
+        <w:tabs>
+          <w:tab w:val="num" w:pos="3240"/>
+        </w:tabs>
+        <w:ind w:left="3240" w:hanging="360"/>
+      </w:pPr>
+      <w:rPr>
+        <w:rFonts w:ascii="OpenSymbol" w:hAnsi="OpenSymbol" w:cs="OpenSymbol" w:hint="default"/>
+        <w:rFonts w:cs="OpenSymbol"/>
+      </w:rPr>
+    </w:lvl>
+    <w:lvl w:ilvl="8">
+      <w:start w:val="1"/>
+      <w:numFmt w:val="bullet"/>
+      <w:lvlText w:val="▪"/>
+      <w:lvlJc w:val="left"/>
+      <w:pPr>
+        <w:tabs>
+          <w:tab w:val="num" w:pos="3600"/>
+        </w:tabs>
+        <w:ind w:left="3600" w:hanging="360"/>
+      </w:pPr>
+      <w:rPr>
+        <w:rFonts w:ascii="OpenSymbol" w:hAnsi="OpenSymbol" w:cs="OpenSymbol" w:hint="default"/>
+        <w:rFonts w:cs="OpenSymbol"/>
+      </w:rPr>
+    </w:lvl>
+  </w:abstractNum>
+  <w:abstractNum w:abstractNumId="5">
+    <w:lvl w:ilvl="0">
+      <w:start w:val="1"/>
+      <w:numFmt w:val="bullet"/>
+      <w:lvlText w:val=""/>
+      <w:lvlJc w:val="left"/>
+      <w:pPr>
+        <w:tabs>
+          <w:tab w:val="num" w:pos="720"/>
+        </w:tabs>
+        <w:ind w:left="720" w:hanging="360"/>
+      </w:pPr>
+      <w:rPr>
+        <w:rFonts w:ascii="Symbol" w:hAnsi="Symbol" w:cs="Symbol" w:hint="default"/>
+        <w:rFonts w:cs="OpenSymbol"/>
+      </w:rPr>
+    </w:lvl>
+    <w:lvl w:ilvl="1">
+      <w:start w:val="1"/>
+      <w:numFmt w:val="bullet"/>
+      <w:lvlText w:val="◦"/>
+      <w:lvlJc w:val="left"/>
+      <w:pPr>
+        <w:tabs>
+          <w:tab w:val="num" w:pos="1080"/>
+        </w:tabs>
+        <w:ind w:left="1080" w:hanging="360"/>
+      </w:pPr>
+      <w:rPr>
+        <w:rFonts w:ascii="OpenSymbol" w:hAnsi="OpenSymbol" w:cs="OpenSymbol" w:hint="default"/>
+        <w:rFonts w:cs="OpenSymbol"/>
+      </w:rPr>
+    </w:lvl>
+    <w:lvl w:ilvl="2">
+      <w:start w:val="1"/>
+      <w:numFmt w:val="bullet"/>
+      <w:lvlText w:val="▪"/>
+      <w:lvlJc w:val="left"/>
+      <w:pPr>
+        <w:tabs>
+          <w:tab w:val="num" w:pos="1440"/>
+        </w:tabs>
+        <w:ind w:left="1440" w:hanging="360"/>
+      </w:pPr>
+      <w:rPr>
+        <w:rFonts w:ascii="OpenSymbol" w:hAnsi="OpenSymbol" w:cs="OpenSymbol" w:hint="default"/>
+        <w:rFonts w:cs="OpenSymbol"/>
+      </w:rPr>
+    </w:lvl>
+    <w:lvl w:ilvl="3">
+      <w:start w:val="1"/>
+      <w:numFmt w:val="bullet"/>
+      <w:lvlText w:val=""/>
+      <w:lvlJc w:val="left"/>
+      <w:pPr>
+        <w:tabs>
+          <w:tab w:val="num" w:pos="1800"/>
+        </w:tabs>
+        <w:ind w:left="1800" w:hanging="360"/>
+      </w:pPr>
+      <w:rPr>
+        <w:rFonts w:ascii="Symbol" w:hAnsi="Symbol" w:cs="Symbol" w:hint="default"/>
+        <w:rFonts w:cs="OpenSymbol"/>
+      </w:rPr>
+    </w:lvl>
+    <w:lvl w:ilvl="4">
+      <w:start w:val="1"/>
+      <w:numFmt w:val="bullet"/>
+      <w:lvlText w:val="◦"/>
+      <w:lvlJc w:val="left"/>
+      <w:pPr>
+        <w:tabs>
+          <w:tab w:val="num" w:pos="2160"/>
+        </w:tabs>
+        <w:ind w:left="2160" w:hanging="360"/>
+      </w:pPr>
+      <w:rPr>
+        <w:rFonts w:ascii="OpenSymbol" w:hAnsi="OpenSymbol" w:cs="OpenSymbol" w:hint="default"/>
+        <w:rFonts w:cs="OpenSymbol"/>
+      </w:rPr>
+    </w:lvl>
+    <w:lvl w:ilvl="5">
+      <w:start w:val="1"/>
+      <w:numFmt w:val="bullet"/>
+      <w:lvlText w:val="▪"/>
+      <w:lvlJc w:val="left"/>
+      <w:pPr>
+        <w:tabs>
+          <w:tab w:val="num" w:pos="2520"/>
+        </w:tabs>
+        <w:ind w:left="2520" w:hanging="360"/>
+      </w:pPr>
+      <w:rPr>
+        <w:rFonts w:ascii="OpenSymbol" w:hAnsi="OpenSymbol" w:cs="OpenSymbol" w:hint="default"/>
+        <w:rFonts w:cs="OpenSymbol"/>
+      </w:rPr>
+    </w:lvl>
+    <w:lvl w:ilvl="6">
+      <w:start w:val="1"/>
+      <w:numFmt w:val="bullet"/>
+      <w:lvlText w:val=""/>
+      <w:lvlJc w:val="left"/>
+      <w:pPr>
+        <w:tabs>
+          <w:tab w:val="num" w:pos="2880"/>
+        </w:tabs>
+        <w:ind w:left="2880" w:hanging="360"/>
+      </w:pPr>
+      <w:rPr>
+        <w:rFonts w:ascii="Symbol" w:hAnsi="Symbol" w:cs="Symbol" w:hint="default"/>
+        <w:rFonts w:cs="OpenSymbol"/>
+      </w:rPr>
+    </w:lvl>
+    <w:lvl w:ilvl="7">
+      <w:start w:val="1"/>
+      <w:numFmt w:val="bullet"/>
+      <w:lvlText w:val="◦"/>
+      <w:lvlJc w:val="left"/>
+      <w:pPr>
+        <w:tabs>
+          <w:tab w:val="num" w:pos="3240"/>
+        </w:tabs>
+        <w:ind w:left="3240" w:hanging="360"/>
+      </w:pPr>
+      <w:rPr>
+        <w:rFonts w:ascii="OpenSymbol" w:hAnsi="OpenSymbol" w:cs="OpenSymbol" w:hint="default"/>
+        <w:rFonts w:cs="OpenSymbol"/>
+      </w:rPr>
+    </w:lvl>
+    <w:lvl w:ilvl="8">
+      <w:start w:val="1"/>
+      <w:numFmt w:val="bullet"/>
+      <w:lvlText w:val="▪"/>
+      <w:lvlJc w:val="left"/>
+      <w:pPr>
+        <w:tabs>
+          <w:tab w:val="num" w:pos="3600"/>
+        </w:tabs>
+        <w:ind w:left="3600" w:hanging="360"/>
+      </w:pPr>
+      <w:rPr>
+        <w:rFonts w:ascii="OpenSymbol" w:hAnsi="OpenSymbol" w:cs="OpenSymbol" w:hint="default"/>
+        <w:rFonts w:cs="OpenSymbol"/>
+      </w:rPr>
+    </w:lvl>
+  </w:abstractNum>
+  <w:abstractNum w:abstractNumId="6">
+    <w:lvl w:ilvl="0">
+      <w:start w:val="1"/>
       <w:numFmt w:val="none"/>
       <w:suff w:val="nothing"/>
       <w:lvlText w:val=""/>
@@ -1205,6 +1984,12 @@
   <w:num w:numId="4">
     <w:abstractNumId w:val="4"/>
   </w:num>
+  <w:num w:numId="5">
+    <w:abstractNumId w:val="5"/>
+  </w:num>
+  <w:num w:numId="6">
+    <w:abstractNumId w:val="6"/>
+  </w:num>
 </w:numbering>
 </file>
 
@@ -1215,6 +2000,7 @@
       <w:rPr>
         <w:rFonts w:ascii="Liberation Serif" w:hAnsi="Liberation Serif" w:eastAsia="Noto Serif CJK SC" w:cs="Lohit Devanagari"/>
         <w:kern w:val="2"/>
+        <w:sz w:val="20"/>
         <w:szCs w:val="24"/>
         <w:lang w:val="en-US" w:eastAsia="zh-CN" w:bidi="hi-IN"/>
       </w:rPr>

</xml_diff>

<commit_message>
some fixes and cleanup
</commit_message>
<xml_diff>
--- a/doc/tasks.docx
+++ b/doc/tasks.docx
@@ -663,7 +663,12 @@
         </w:rPr>
       </w:pPr>
       <w:r>
-        <w:rPr/>
+        <w:rPr>
+          <w:b w:val="false"/>
+          <w:bCs w:val="false"/>
+          <w:sz w:val="24"/>
+          <w:szCs w:val="24"/>
+        </w:rPr>
       </w:r>
     </w:p>
     <w:p>
@@ -743,8 +748,10 @@
       </w:pPr>
       <w:r>
         <w:rPr>
-          <w:b/>
-          <w:bCs/>
+          <w:b w:val="false"/>
+          <w:bCs w:val="false"/>
+          <w:i/>
+          <w:iCs/>
           <w:sz w:val="28"/>
           <w:szCs w:val="28"/>
         </w:rPr>
@@ -927,8 +934,29 @@
           <w:szCs w:val="24"/>
           <w:lang w:val="en-US" w:eastAsia="zh-CN" w:bidi="hi-IN"/>
         </w:rPr>
-        <w:t>Create</w:t>
-      </w:r>
+        <w:t>Create AssociateModal component. It will be used for associate projects to user and also for associate students for project.</w:t>
+      </w:r>
+    </w:p>
+    <w:p>
+      <w:pPr>
+        <w:pStyle w:val="Normal"/>
+        <w:numPr>
+          <w:ilvl w:val="0"/>
+          <w:numId w:val="4"/>
+        </w:numPr>
+        <w:bidi w:val="0"/>
+        <w:jc w:val="left"/>
+        <w:rPr>
+          <w:b w:val="false"/>
+          <w:b w:val="false"/>
+          <w:bCs w:val="false"/>
+          <w:i/>
+          <w:i/>
+          <w:iCs/>
+          <w:sz w:val="28"/>
+          <w:szCs w:val="28"/>
+        </w:rPr>
+      </w:pPr>
       <w:r>
         <w:rPr>
           <w:rFonts w:eastAsia="Noto Serif CJK SC" w:cs="Lohit Devanagari"/>
@@ -942,7 +970,7 @@
           <w:szCs w:val="24"/>
           <w:lang w:val="en-US" w:eastAsia="zh-CN" w:bidi="hi-IN"/>
         </w:rPr>
-        <w:t xml:space="preserve"> AssociateModal component. It will be used for associate projects to user and also for associate students for project.</w:t>
+        <w:t>Add create associations and delete association logic</w:t>
       </w:r>
     </w:p>
     <w:p>
@@ -950,9 +978,10 @@
         <w:pStyle w:val="Normal"/>
         <w:numPr>
           <w:ilvl w:val="0"/>
-          <w:numId w:val="4"/>
+          <w:numId w:val="0"/>
         </w:numPr>
         <w:bidi w:val="0"/>
+        <w:ind w:left="720" w:hanging="0"/>
         <w:jc w:val="left"/>
         <w:rPr>
           <w:b w:val="false"/>
@@ -966,34 +995,7 @@
         </w:rPr>
       </w:pPr>
       <w:r>
-        <w:rPr>
-          <w:rFonts w:eastAsia="Noto Serif CJK SC" w:cs="Lohit Devanagari"/>
-          <w:b w:val="false"/>
-          <w:bCs w:val="false"/>
-          <w:i w:val="false"/>
-          <w:iCs w:val="false"/>
-          <w:color w:val="auto"/>
-          <w:kern w:val="2"/>
-          <w:sz w:val="24"/>
-          <w:szCs w:val="24"/>
-          <w:lang w:val="en-US" w:eastAsia="zh-CN" w:bidi="hi-IN"/>
-        </w:rPr>
-        <w:t>A</w:t>
-      </w:r>
-      <w:r>
-        <w:rPr>
-          <w:rFonts w:eastAsia="Noto Serif CJK SC" w:cs="Lohit Devanagari"/>
-          <w:b w:val="false"/>
-          <w:bCs w:val="false"/>
-          <w:i w:val="false"/>
-          <w:iCs w:val="false"/>
-          <w:color w:val="auto"/>
-          <w:kern w:val="2"/>
-          <w:sz w:val="24"/>
-          <w:szCs w:val="24"/>
-          <w:lang w:val="en-US" w:eastAsia="zh-CN" w:bidi="hi-IN"/>
-        </w:rPr>
-        <w:t>dd create associations and delete association logic</w:t>
+        <w:rPr/>
       </w:r>
     </w:p>
     <w:p>
@@ -1013,7 +1015,14 @@
         </w:rPr>
       </w:pPr>
       <w:r>
-        <w:rPr/>
+        <w:rPr>
+          <w:b w:val="false"/>
+          <w:bCs w:val="false"/>
+          <w:i/>
+          <w:iCs/>
+          <w:sz w:val="28"/>
+          <w:szCs w:val="28"/>
+        </w:rPr>
       </w:r>
     </w:p>
     <w:p>
@@ -1045,22 +1054,43 @@
           <w:szCs w:val="28"/>
           <w:lang w:val="en-US" w:eastAsia="zh-CN" w:bidi="hi-IN"/>
         </w:rPr>
-        <w:t>B</w:t>
-      </w:r>
+        <w:t>Back to the backend</w:t>
+      </w:r>
+    </w:p>
+    <w:p>
+      <w:pPr>
+        <w:pStyle w:val="Normal"/>
+        <w:numPr>
+          <w:ilvl w:val="0"/>
+          <w:numId w:val="5"/>
+        </w:numPr>
+        <w:bidi w:val="0"/>
+        <w:jc w:val="left"/>
+        <w:rPr>
+          <w:b w:val="false"/>
+          <w:b w:val="false"/>
+          <w:bCs w:val="false"/>
+          <w:i/>
+          <w:i/>
+          <w:iCs/>
+          <w:sz w:val="28"/>
+          <w:szCs w:val="28"/>
+        </w:rPr>
+      </w:pPr>
       <w:r>
         <w:rPr>
           <w:rFonts w:eastAsia="Noto Serif CJK SC" w:cs="Lohit Devanagari"/>
-          <w:b/>
-          <w:bCs/>
+          <w:b w:val="false"/>
+          <w:bCs w:val="false"/>
           <w:i w:val="false"/>
           <w:iCs w:val="false"/>
           <w:color w:val="auto"/>
           <w:kern w:val="2"/>
-          <w:sz w:val="28"/>
-          <w:szCs w:val="28"/>
+          <w:sz w:val="24"/>
+          <w:szCs w:val="24"/>
           <w:lang w:val="en-US" w:eastAsia="zh-CN" w:bidi="hi-IN"/>
         </w:rPr>
-        <w:t>ack to the backend</w:t>
+        <w:t>Handle duplicates in associations, projects, students</w:t>
       </w:r>
     </w:p>
     <w:p>
@@ -1096,16 +1126,32 @@
           <w:szCs w:val="24"/>
           <w:lang w:val="en-US" w:eastAsia="zh-CN" w:bidi="hi-IN"/>
         </w:rPr>
-        <w:t>Handle duplicates in associations, projects, students</w:t>
-      </w:r>
-    </w:p>
-    <w:p>
-      <w:pPr>
-        <w:pStyle w:val="Normal"/>
-        <w:numPr>
-          <w:ilvl w:val="0"/>
-          <w:numId w:val="5"/>
-        </w:numPr>
+        <w:t>Handle student-project deletion – delete the related associations too</w:t>
+      </w:r>
+    </w:p>
+    <w:p>
+      <w:pPr>
+        <w:pStyle w:val="Normal"/>
+        <w:bidi w:val="0"/>
+        <w:jc w:val="left"/>
+        <w:rPr>
+          <w:b w:val="false"/>
+          <w:b w:val="false"/>
+          <w:bCs w:val="false"/>
+          <w:i/>
+          <w:i/>
+          <w:iCs/>
+          <w:sz w:val="28"/>
+          <w:szCs w:val="28"/>
+        </w:rPr>
+      </w:pPr>
+      <w:r>
+        <w:rPr/>
+      </w:r>
+    </w:p>
+    <w:p>
+      <w:pPr>
+        <w:pStyle w:val="Normal"/>
         <w:bidi w:val="0"/>
         <w:jc w:val="left"/>
         <w:rPr>
@@ -1132,7 +1178,79 @@
           <w:szCs w:val="24"/>
           <w:lang w:val="en-US" w:eastAsia="zh-CN" w:bidi="hi-IN"/>
         </w:rPr>
-        <w:t>Handle student-project deletion – delete the related associations too</w:t>
+        <w:t>Back to the frontend</w:t>
+      </w:r>
+    </w:p>
+    <w:p>
+      <w:pPr>
+        <w:pStyle w:val="Normal"/>
+        <w:numPr>
+          <w:ilvl w:val="0"/>
+          <w:numId w:val="6"/>
+        </w:numPr>
+        <w:bidi w:val="0"/>
+        <w:jc w:val="left"/>
+        <w:rPr>
+          <w:b w:val="false"/>
+          <w:b w:val="false"/>
+          <w:bCs w:val="false"/>
+          <w:i/>
+          <w:i/>
+          <w:iCs/>
+          <w:sz w:val="28"/>
+          <w:szCs w:val="28"/>
+        </w:rPr>
+      </w:pPr>
+      <w:r>
+        <w:rPr>
+          <w:rFonts w:eastAsia="Noto Serif CJK SC" w:cs="Lohit Devanagari"/>
+          <w:b w:val="false"/>
+          <w:bCs w:val="false"/>
+          <w:i w:val="false"/>
+          <w:iCs w:val="false"/>
+          <w:color w:val="auto"/>
+          <w:kern w:val="2"/>
+          <w:sz w:val="24"/>
+          <w:szCs w:val="24"/>
+          <w:lang w:val="en-US" w:eastAsia="zh-CN" w:bidi="hi-IN"/>
+        </w:rPr>
+        <w:t>Create axios interceptor</w:t>
+      </w:r>
+    </w:p>
+    <w:p>
+      <w:pPr>
+        <w:pStyle w:val="Normal"/>
+        <w:numPr>
+          <w:ilvl w:val="0"/>
+          <w:numId w:val="6"/>
+        </w:numPr>
+        <w:bidi w:val="0"/>
+        <w:jc w:val="left"/>
+        <w:rPr>
+          <w:b w:val="false"/>
+          <w:b w:val="false"/>
+          <w:bCs w:val="false"/>
+          <w:i/>
+          <w:i/>
+          <w:iCs/>
+          <w:sz w:val="28"/>
+          <w:szCs w:val="28"/>
+        </w:rPr>
+      </w:pPr>
+      <w:r>
+        <w:rPr>
+          <w:rFonts w:eastAsia="Noto Serif CJK SC" w:cs="Lohit Devanagari"/>
+          <w:b w:val="false"/>
+          <w:bCs w:val="false"/>
+          <w:i w:val="false"/>
+          <w:iCs w:val="false"/>
+          <w:color w:val="auto"/>
+          <w:kern w:val="2"/>
+          <w:sz w:val="24"/>
+          <w:szCs w:val="24"/>
+          <w:lang w:val="en-US" w:eastAsia="zh-CN" w:bidi="hi-IN"/>
+        </w:rPr>
+        <w:t>Restructure the project</w:t>
       </w:r>
     </w:p>
     <w:sectPr>
@@ -1881,6 +1999,152 @@
     </w:lvl>
   </w:abstractNum>
   <w:abstractNum w:abstractNumId="6">
+    <w:lvl w:ilvl="0">
+      <w:start w:val="1"/>
+      <w:numFmt w:val="bullet"/>
+      <w:lvlText w:val=""/>
+      <w:lvlJc w:val="left"/>
+      <w:pPr>
+        <w:tabs>
+          <w:tab w:val="num" w:pos="720"/>
+        </w:tabs>
+        <w:ind w:left="720" w:hanging="360"/>
+      </w:pPr>
+      <w:rPr>
+        <w:rFonts w:ascii="Symbol" w:hAnsi="Symbol" w:cs="Symbol" w:hint="default"/>
+        <w:rFonts w:cs="OpenSymbol"/>
+      </w:rPr>
+    </w:lvl>
+    <w:lvl w:ilvl="1">
+      <w:start w:val="1"/>
+      <w:numFmt w:val="bullet"/>
+      <w:lvlText w:val="◦"/>
+      <w:lvlJc w:val="left"/>
+      <w:pPr>
+        <w:tabs>
+          <w:tab w:val="num" w:pos="1080"/>
+        </w:tabs>
+        <w:ind w:left="1080" w:hanging="360"/>
+      </w:pPr>
+      <w:rPr>
+        <w:rFonts w:ascii="OpenSymbol" w:hAnsi="OpenSymbol" w:cs="OpenSymbol" w:hint="default"/>
+        <w:rFonts w:cs="OpenSymbol"/>
+      </w:rPr>
+    </w:lvl>
+    <w:lvl w:ilvl="2">
+      <w:start w:val="1"/>
+      <w:numFmt w:val="bullet"/>
+      <w:lvlText w:val="▪"/>
+      <w:lvlJc w:val="left"/>
+      <w:pPr>
+        <w:tabs>
+          <w:tab w:val="num" w:pos="1440"/>
+        </w:tabs>
+        <w:ind w:left="1440" w:hanging="360"/>
+      </w:pPr>
+      <w:rPr>
+        <w:rFonts w:ascii="OpenSymbol" w:hAnsi="OpenSymbol" w:cs="OpenSymbol" w:hint="default"/>
+        <w:rFonts w:cs="OpenSymbol"/>
+      </w:rPr>
+    </w:lvl>
+    <w:lvl w:ilvl="3">
+      <w:start w:val="1"/>
+      <w:numFmt w:val="bullet"/>
+      <w:lvlText w:val=""/>
+      <w:lvlJc w:val="left"/>
+      <w:pPr>
+        <w:tabs>
+          <w:tab w:val="num" w:pos="1800"/>
+        </w:tabs>
+        <w:ind w:left="1800" w:hanging="360"/>
+      </w:pPr>
+      <w:rPr>
+        <w:rFonts w:ascii="Symbol" w:hAnsi="Symbol" w:cs="Symbol" w:hint="default"/>
+        <w:rFonts w:cs="OpenSymbol"/>
+      </w:rPr>
+    </w:lvl>
+    <w:lvl w:ilvl="4">
+      <w:start w:val="1"/>
+      <w:numFmt w:val="bullet"/>
+      <w:lvlText w:val="◦"/>
+      <w:lvlJc w:val="left"/>
+      <w:pPr>
+        <w:tabs>
+          <w:tab w:val="num" w:pos="2160"/>
+        </w:tabs>
+        <w:ind w:left="2160" w:hanging="360"/>
+      </w:pPr>
+      <w:rPr>
+        <w:rFonts w:ascii="OpenSymbol" w:hAnsi="OpenSymbol" w:cs="OpenSymbol" w:hint="default"/>
+        <w:rFonts w:cs="OpenSymbol"/>
+      </w:rPr>
+    </w:lvl>
+    <w:lvl w:ilvl="5">
+      <w:start w:val="1"/>
+      <w:numFmt w:val="bullet"/>
+      <w:lvlText w:val="▪"/>
+      <w:lvlJc w:val="left"/>
+      <w:pPr>
+        <w:tabs>
+          <w:tab w:val="num" w:pos="2520"/>
+        </w:tabs>
+        <w:ind w:left="2520" w:hanging="360"/>
+      </w:pPr>
+      <w:rPr>
+        <w:rFonts w:ascii="OpenSymbol" w:hAnsi="OpenSymbol" w:cs="OpenSymbol" w:hint="default"/>
+        <w:rFonts w:cs="OpenSymbol"/>
+      </w:rPr>
+    </w:lvl>
+    <w:lvl w:ilvl="6">
+      <w:start w:val="1"/>
+      <w:numFmt w:val="bullet"/>
+      <w:lvlText w:val=""/>
+      <w:lvlJc w:val="left"/>
+      <w:pPr>
+        <w:tabs>
+          <w:tab w:val="num" w:pos="2880"/>
+        </w:tabs>
+        <w:ind w:left="2880" w:hanging="360"/>
+      </w:pPr>
+      <w:rPr>
+        <w:rFonts w:ascii="Symbol" w:hAnsi="Symbol" w:cs="Symbol" w:hint="default"/>
+        <w:rFonts w:cs="OpenSymbol"/>
+      </w:rPr>
+    </w:lvl>
+    <w:lvl w:ilvl="7">
+      <w:start w:val="1"/>
+      <w:numFmt w:val="bullet"/>
+      <w:lvlText w:val="◦"/>
+      <w:lvlJc w:val="left"/>
+      <w:pPr>
+        <w:tabs>
+          <w:tab w:val="num" w:pos="3240"/>
+        </w:tabs>
+        <w:ind w:left="3240" w:hanging="360"/>
+      </w:pPr>
+      <w:rPr>
+        <w:rFonts w:ascii="OpenSymbol" w:hAnsi="OpenSymbol" w:cs="OpenSymbol" w:hint="default"/>
+        <w:rFonts w:cs="OpenSymbol"/>
+      </w:rPr>
+    </w:lvl>
+    <w:lvl w:ilvl="8">
+      <w:start w:val="1"/>
+      <w:numFmt w:val="bullet"/>
+      <w:lvlText w:val="▪"/>
+      <w:lvlJc w:val="left"/>
+      <w:pPr>
+        <w:tabs>
+          <w:tab w:val="num" w:pos="3600"/>
+        </w:tabs>
+        <w:ind w:left="3600" w:hanging="360"/>
+      </w:pPr>
+      <w:rPr>
+        <w:rFonts w:ascii="OpenSymbol" w:hAnsi="OpenSymbol" w:cs="OpenSymbol" w:hint="default"/>
+        <w:rFonts w:cs="OpenSymbol"/>
+      </w:rPr>
+    </w:lvl>
+  </w:abstractNum>
+  <w:abstractNum w:abstractNumId="7">
     <w:lvl w:ilvl="0">
       <w:start w:val="1"/>
       <w:numFmt w:val="none"/>
@@ -1989,6 +2253,9 @@
   </w:num>
   <w:num w:numId="6">
     <w:abstractNumId w:val="6"/>
+  </w:num>
+  <w:num w:numId="7">
+    <w:abstractNumId w:val="7"/>
   </w:num>
 </w:numbering>
 </file>

</xml_diff>